<commit_message>
3.20181211   BT_LOST_CC2540F256_V03_20181211(LOST-BLE) a.检测改100K分压 b.开关改为第个按键每一个开关
</commit_message>
<xml_diff>
--- a/调试案子/BT-LOST/Hardware/bt_lost-app协议.docx
+++ b/调试案子/BT-LOST/Hardware/bt_lost-app协议.docx
@@ -174,7 +174,20 @@
         <w:rPr>
           <w:rFonts w:hint="eastAsia" w:cs="宋体"/>
         </w:rPr>
-        <w:t>(一个字节，取值范围0-</w:t>
+        <w:t>(一个字节，取值范围</w:t>
+      </w:r>
+      <w:r>
+        <w:rPr>
+          <w:rFonts w:hint="eastAsia" w:cs="宋体"/>
+          <w:lang w:val="en-US" w:eastAsia="zh-CN"/>
+        </w:rPr>
+        <w:t>0x</w:t>
+      </w:r>
+      <w:r>
+        <w:rPr>
+          <w:rFonts w:hint="eastAsia" w:cs="宋体"/>
+        </w:rPr>
+        <w:t>0-</w:t>
       </w:r>
       <w:r>
         <w:rPr>
@@ -444,7 +457,85 @@
     <w:p>
       <w:pPr>
         <w:pStyle w:val="4"/>
-        <w:ind w:left="0" w:leftChars="0" w:firstLine="420" w:firstLineChars="200"/>
+        <w:rPr>
+          <w:rFonts w:hint="eastAsia" w:cs="宋体"/>
+        </w:rPr>
+      </w:pPr>
+      <w:r>
+        <w:rPr>
+          <w:rFonts w:hint="eastAsia" w:cs="宋体"/>
+        </w:rPr>
+        <w:t>数据：只有</w:t>
+      </w:r>
+      <w:r>
+        <w:rPr>
+          <w:rFonts w:hint="eastAsia" w:cs="宋体"/>
+          <w:lang w:val="en-US" w:eastAsia="zh-CN"/>
+        </w:rPr>
+        <w:t>2</w:t>
+      </w:r>
+      <w:r>
+        <w:rPr>
+          <w:rFonts w:hint="eastAsia" w:cs="宋体"/>
+        </w:rPr>
+        <w:t>个数据，数据</w:t>
+      </w:r>
+      <w:r>
+        <w:rPr>
+          <w:rFonts w:cs="宋体"/>
+        </w:rPr>
+        <w:t>1</w:t>
+      </w:r>
+      <w:r>
+        <w:rPr>
+          <w:rFonts w:hint="eastAsia" w:cs="宋体"/>
+        </w:rPr>
+        <w:t>为</w:t>
+      </w:r>
+      <w:r>
+        <w:rPr>
+          <w:rFonts w:hint="eastAsia" w:cs="宋体"/>
+          <w:lang w:eastAsia="zh-CN"/>
+        </w:rPr>
+        <w:t>按键值</w:t>
+      </w:r>
+      <w:r>
+        <w:rPr>
+          <w:rFonts w:hint="eastAsia" w:cs="宋体"/>
+        </w:rPr>
+        <w:t>(一个字节，取值范围</w:t>
+      </w:r>
+      <w:r>
+        <w:rPr>
+          <w:rFonts w:hint="eastAsia" w:cs="宋体"/>
+          <w:lang w:val="en-US" w:eastAsia="zh-CN"/>
+        </w:rPr>
+        <w:t>0x</w:t>
+      </w:r>
+      <w:r>
+        <w:rPr>
+          <w:rFonts w:hint="eastAsia" w:cs="宋体"/>
+        </w:rPr>
+        <w:t>0-</w:t>
+      </w:r>
+      <w:r>
+        <w:rPr>
+          <w:rFonts w:hint="eastAsia" w:cs="宋体"/>
+          <w:lang w:val="en-US" w:eastAsia="zh-CN"/>
+        </w:rPr>
+        <w:t>07</w:t>
+      </w:r>
+      <w:r>
+        <w:rPr>
+          <w:rFonts w:hint="eastAsia" w:cs="宋体"/>
+        </w:rPr>
+        <w:t>)</w:t>
+      </w:r>
+    </w:p>
+    <w:p>
+      <w:pPr>
+        <w:pStyle w:val="4"/>
+        <w:ind w:left="2100" w:leftChars="0"/>
         <w:rPr>
           <w:rFonts w:hint="eastAsia" w:cs="宋体"/>
           <w:lang w:val="en-US"/>
@@ -454,13 +545,14 @@
         <w:rPr>
           <w:rFonts w:hint="eastAsia" w:cs="宋体"/>
         </w:rPr>
-        <w:t>数据：只有1个数据，数据</w:t>
-      </w:r>
-      <w:r>
-        <w:rPr>
-          <w:rFonts w:cs="宋体"/>
-        </w:rPr>
-        <w:t>1</w:t>
+        <w:t>数据</w:t>
+      </w:r>
+      <w:r>
+        <w:rPr>
+          <w:rFonts w:hint="eastAsia" w:cs="宋体"/>
+          <w:lang w:val="en-US" w:eastAsia="zh-CN"/>
+        </w:rPr>
+        <w:t>2</w:t>
       </w:r>
       <w:r>
         <w:rPr>
@@ -481,6 +573,19 @@
           <w:lang w:val="en-US" w:eastAsia="zh-CN"/>
         </w:rPr>
         <w:t>0x01为开，0x00为关</w:t>
+      </w:r>
+      <w:r>
+        <w:rPr>
+          <w:rFonts w:hint="eastAsia" w:cs="宋体"/>
+        </w:rPr>
+        <w:t>(一个字节</w:t>
+      </w:r>
+      <w:r>
+        <w:rPr>
+          <w:rFonts w:hint="eastAsia" w:cs="宋体"/>
+          <w:lang w:eastAsia="zh-CN"/>
+        </w:rPr>
+        <w:t>）</w:t>
       </w:r>
     </w:p>
     <w:p>
@@ -563,64 +668,104 @@
           <w:rFonts w:hint="eastAsia" w:cs="宋体"/>
           <w:lang w:val="en-US" w:eastAsia="zh-CN"/>
         </w:rPr>
+        <w:t>03</w:t>
+      </w:r>
+      <w:r>
+        <w:rPr>
+          <w:rFonts w:hint="eastAsia" w:cs="宋体"/>
+        </w:rPr>
+        <w:t xml:space="preserve"> </w:t>
+      </w:r>
+      <w:r>
+        <w:rPr>
+          <w:rFonts w:hint="eastAsia" w:cs="宋体"/>
+          <w:lang w:val="en-US" w:eastAsia="zh-CN"/>
+        </w:rPr>
+        <w:t xml:space="preserve">0x01 </w:t>
+      </w:r>
+      <w:r>
+        <w:rPr>
+          <w:rFonts w:hint="eastAsia" w:cs="宋体"/>
+        </w:rPr>
+        <w:t>0x</w:t>
+      </w:r>
+      <w:r>
+        <w:rPr>
+          <w:rFonts w:hint="eastAsia" w:cs="宋体"/>
+          <w:lang w:val="en-US" w:eastAsia="zh-CN"/>
+        </w:rPr>
+        <w:t>45</w:t>
+      </w:r>
+      <w:r>
+        <w:rPr>
+          <w:rFonts w:hint="eastAsia" w:cs="宋体"/>
+        </w:rPr>
+        <w:t>表示：当前</w:t>
+      </w:r>
+      <w:r>
+        <w:rPr>
+          <w:rFonts w:hint="eastAsia" w:cs="宋体"/>
+          <w:lang w:eastAsia="zh-CN"/>
+        </w:rPr>
+        <w:t>是设置按键</w:t>
+      </w:r>
+      <w:r>
+        <w:rPr>
+          <w:rFonts w:hint="eastAsia" w:cs="宋体"/>
+          <w:lang w:val="en-US" w:eastAsia="zh-CN"/>
+        </w:rPr>
+        <w:t>3</w:t>
+      </w:r>
+      <w:r>
+        <w:rPr>
+          <w:rFonts w:hint="eastAsia" w:cs="宋体"/>
+          <w:lang w:eastAsia="zh-CN"/>
+        </w:rPr>
+        <w:t>功能打开</w:t>
+      </w:r>
+      <w:r>
+        <w:rPr>
+          <w:rFonts w:hint="eastAsia" w:cs="宋体"/>
+        </w:rPr>
+        <w:t>，最后一个字位为校验和，即0x</w:t>
+      </w:r>
+      <w:r>
+        <w:rPr>
+          <w:rFonts w:hint="eastAsia" w:cs="宋体"/>
+          <w:lang w:val="en-US" w:eastAsia="zh-CN"/>
+        </w:rPr>
+        <w:t>41</w:t>
+      </w:r>
+      <w:r>
+        <w:rPr>
+          <w:rFonts w:hint="eastAsia" w:cs="宋体"/>
+        </w:rPr>
+        <w:t>+</w:t>
+      </w:r>
+      <w:r>
+        <w:rPr>
+          <w:rFonts w:hint="eastAsia" w:cs="宋体"/>
+          <w:lang w:val="en-US" w:eastAsia="zh-CN"/>
+        </w:rPr>
+        <w:t>0x03+</w:t>
+      </w:r>
+      <w:r>
+        <w:rPr>
+          <w:rFonts w:hint="eastAsia" w:cs="宋体"/>
+        </w:rPr>
+        <w:t>0x</w:t>
+      </w:r>
+      <w:r>
+        <w:rPr>
+          <w:rFonts w:hint="eastAsia" w:cs="宋体"/>
+          <w:lang w:val="en-US" w:eastAsia="zh-CN"/>
+        </w:rPr>
         <w:t>01</w:t>
       </w:r>
       <w:r>
         <w:rPr>
           <w:rFonts w:hint="eastAsia" w:cs="宋体"/>
         </w:rPr>
-        <w:t xml:space="preserve"> 0x</w:t>
-      </w:r>
-      <w:r>
-        <w:rPr>
-          <w:rFonts w:hint="eastAsia" w:cs="宋体"/>
-          <w:lang w:val="en-US" w:eastAsia="zh-CN"/>
-        </w:rPr>
-        <w:t>42</w:t>
-      </w:r>
-      <w:r>
-        <w:rPr>
-          <w:rFonts w:hint="eastAsia" w:cs="宋体"/>
-        </w:rPr>
-        <w:t>表示：当前</w:t>
-      </w:r>
-      <w:r>
-        <w:rPr>
-          <w:rFonts w:hint="eastAsia" w:cs="宋体"/>
-          <w:lang w:eastAsia="zh-CN"/>
-        </w:rPr>
-        <w:t>是按键功能正常</w:t>
-      </w:r>
-      <w:r>
-        <w:rPr>
-          <w:rFonts w:hint="eastAsia" w:cs="宋体"/>
-        </w:rPr>
-        <w:t>，最后一个字位为校验和，即0x</w:t>
-      </w:r>
-      <w:r>
-        <w:rPr>
-          <w:rFonts w:hint="eastAsia" w:cs="宋体"/>
-          <w:lang w:val="en-US" w:eastAsia="zh-CN"/>
-        </w:rPr>
-        <w:t>41</w:t>
-      </w:r>
-      <w:r>
-        <w:rPr>
-          <w:rFonts w:hint="eastAsia" w:cs="宋体"/>
-        </w:rPr>
-        <w:t>+0x</w:t>
-      </w:r>
-      <w:r>
-        <w:rPr>
-          <w:rFonts w:hint="eastAsia" w:cs="宋体"/>
-          <w:lang w:val="en-US" w:eastAsia="zh-CN"/>
-        </w:rPr>
-        <w:t>01</w:t>
-      </w:r>
-      <w:r>
-        <w:rPr>
-          <w:rFonts w:hint="eastAsia" w:cs="宋体"/>
-        </w:rPr>
         <w:t xml:space="preserve"> = 0x</w:t>
       </w:r>
       <w:r>
@@ -628,7 +773,7 @@
           <w:rFonts w:hint="eastAsia" w:cs="宋体"/>
           <w:lang w:val="en-US" w:eastAsia="zh-CN"/>
         </w:rPr>
-        <w:t>42</w:t>
+        <w:t>45</w:t>
       </w:r>
     </w:p>
     <w:p>
@@ -751,7 +896,85 @@
     <w:p>
       <w:pPr>
         <w:pStyle w:val="4"/>
-        <w:ind w:left="0" w:leftChars="0" w:firstLine="420" w:firstLineChars="200"/>
+        <w:rPr>
+          <w:rFonts w:hint="eastAsia" w:cs="宋体"/>
+        </w:rPr>
+      </w:pPr>
+      <w:r>
+        <w:rPr>
+          <w:rFonts w:hint="eastAsia" w:cs="宋体"/>
+        </w:rPr>
+        <w:t>数据：只有</w:t>
+      </w:r>
+      <w:r>
+        <w:rPr>
+          <w:rFonts w:hint="eastAsia" w:cs="宋体"/>
+          <w:lang w:val="en-US" w:eastAsia="zh-CN"/>
+        </w:rPr>
+        <w:t>2</w:t>
+      </w:r>
+      <w:r>
+        <w:rPr>
+          <w:rFonts w:hint="eastAsia" w:cs="宋体"/>
+        </w:rPr>
+        <w:t>个数据，数据</w:t>
+      </w:r>
+      <w:r>
+        <w:rPr>
+          <w:rFonts w:cs="宋体"/>
+        </w:rPr>
+        <w:t>1</w:t>
+      </w:r>
+      <w:r>
+        <w:rPr>
+          <w:rFonts w:hint="eastAsia" w:cs="宋体"/>
+        </w:rPr>
+        <w:t>为</w:t>
+      </w:r>
+      <w:r>
+        <w:rPr>
+          <w:rFonts w:hint="eastAsia" w:cs="宋体"/>
+          <w:lang w:eastAsia="zh-CN"/>
+        </w:rPr>
+        <w:t>按键值</w:t>
+      </w:r>
+      <w:r>
+        <w:rPr>
+          <w:rFonts w:hint="eastAsia" w:cs="宋体"/>
+        </w:rPr>
+        <w:t>(一个字节，取值范围</w:t>
+      </w:r>
+      <w:r>
+        <w:rPr>
+          <w:rFonts w:hint="eastAsia" w:cs="宋体"/>
+          <w:lang w:val="en-US" w:eastAsia="zh-CN"/>
+        </w:rPr>
+        <w:t>0x</w:t>
+      </w:r>
+      <w:r>
+        <w:rPr>
+          <w:rFonts w:hint="eastAsia" w:cs="宋体"/>
+        </w:rPr>
+        <w:t>0-</w:t>
+      </w:r>
+      <w:r>
+        <w:rPr>
+          <w:rFonts w:hint="eastAsia" w:cs="宋体"/>
+          <w:lang w:val="en-US" w:eastAsia="zh-CN"/>
+        </w:rPr>
+        <w:t>07</w:t>
+      </w:r>
+      <w:r>
+        <w:rPr>
+          <w:rFonts w:hint="eastAsia" w:cs="宋体"/>
+        </w:rPr>
+        <w:t>)</w:t>
+      </w:r>
+    </w:p>
+    <w:p>
+      <w:pPr>
+        <w:pStyle w:val="4"/>
+        <w:ind w:left="2100" w:leftChars="0"/>
         <w:rPr>
           <w:rFonts w:hint="eastAsia" w:cs="宋体" w:eastAsiaTheme="minorEastAsia"/>
           <w:lang w:val="en-US" w:eastAsia="zh-CN"/>
@@ -761,13 +984,14 @@
         <w:rPr>
           <w:rFonts w:hint="eastAsia" w:cs="宋体"/>
         </w:rPr>
-        <w:t>数据：只有1个数据，数据</w:t>
-      </w:r>
-      <w:r>
-        <w:rPr>
-          <w:rFonts w:cs="宋体"/>
-        </w:rPr>
-        <w:t>1</w:t>
+        <w:t>数据</w:t>
+      </w:r>
+      <w:r>
+        <w:rPr>
+          <w:rFonts w:hint="eastAsia" w:cs="宋体"/>
+          <w:lang w:val="en-US" w:eastAsia="zh-CN"/>
+        </w:rPr>
+        <w:t>2</w:t>
       </w:r>
       <w:r>
         <w:rPr>
@@ -833,8 +1057,16 @@
     </w:p>
     <w:p>
       <w:pPr>
-        <w:pStyle w:val="4"/>
-        <w:ind w:left="0" w:leftChars="0" w:firstLine="0" w:firstLineChars="0"/>
+        <w:widowControl w:val="0"/>
+        <w:numPr>
+          <w:ilvl w:val="0"/>
+          <w:numId w:val="0"/>
+        </w:numPr>
+        <w:tabs>
+          <w:tab w:val="left" w:pos="312"/>
+        </w:tabs>
+        <w:ind w:firstLine="420" w:firstLineChars="200"/>
+        <w:jc w:val="both"/>
         <w:rPr>
           <w:rFonts w:hint="eastAsia" w:cs="宋体"/>
           <w:lang w:val="en-US"/>
@@ -857,6 +1089,32 @@
         <w:rPr>
           <w:rFonts w:hint="eastAsia" w:cs="宋体"/>
         </w:rPr>
+        <w:t xml:space="preserve"> </w:t>
+      </w:r>
+      <w:r>
+        <w:rPr>
+          <w:rFonts w:hint="eastAsia" w:cs="宋体"/>
+          <w:lang w:val="en-US" w:eastAsia="zh-CN"/>
+        </w:rPr>
+        <w:t xml:space="preserve">0x02 </w:t>
+      </w:r>
+      <w:r>
+        <w:rPr>
+          <w:rFonts w:hint="eastAsia" w:cs="宋体"/>
+        </w:rPr>
+        <w:t>0x</w:t>
+      </w:r>
+      <w:r>
+        <w:rPr>
+          <w:rFonts w:hint="eastAsia" w:cs="宋体"/>
+          <w:lang w:val="en-US" w:eastAsia="zh-CN"/>
+        </w:rPr>
+        <w:t>00</w:t>
+      </w:r>
+      <w:r>
+        <w:rPr>
+          <w:rFonts w:hint="eastAsia" w:cs="宋体"/>
+        </w:rPr>
         <w:t xml:space="preserve"> 0x</w:t>
       </w:r>
       <w:r>
@@ -864,75 +1122,101 @@
           <w:rFonts w:hint="eastAsia" w:cs="宋体"/>
           <w:lang w:val="en-US" w:eastAsia="zh-CN"/>
         </w:rPr>
+        <w:t>44</w:t>
+      </w:r>
+      <w:r>
+        <w:rPr>
+          <w:rFonts w:hint="eastAsia" w:cs="宋体"/>
+        </w:rPr>
+        <w:t>表示：当前</w:t>
+      </w:r>
+      <w:r>
+        <w:rPr>
+          <w:rFonts w:hint="eastAsia" w:cs="宋体"/>
+          <w:lang w:eastAsia="zh-CN"/>
+        </w:rPr>
+        <w:t>是查询按键</w:t>
+      </w:r>
+      <w:r>
+        <w:rPr>
+          <w:rFonts w:hint="eastAsia" w:cs="宋体"/>
+          <w:lang w:val="en-US" w:eastAsia="zh-CN"/>
+        </w:rPr>
+        <w:t>2</w:t>
+      </w:r>
+      <w:r>
+        <w:rPr>
+          <w:rFonts w:hint="eastAsia" w:cs="宋体"/>
+          <w:lang w:eastAsia="zh-CN"/>
+        </w:rPr>
+        <w:t>功能是否打开</w:t>
+      </w:r>
+      <w:r>
+        <w:rPr>
+          <w:rFonts w:hint="eastAsia" w:cs="宋体"/>
+        </w:rPr>
+        <w:t>，最后一个字位为校验和，即0x</w:t>
+      </w:r>
+      <w:r>
+        <w:rPr>
+          <w:rFonts w:hint="eastAsia" w:cs="宋体"/>
+          <w:lang w:val="en-US" w:eastAsia="zh-CN"/>
+        </w:rPr>
+        <w:t>42</w:t>
+      </w:r>
+      <w:r>
+        <w:rPr>
+          <w:rFonts w:hint="eastAsia" w:cs="宋体"/>
+        </w:rPr>
+        <w:t>+</w:t>
+      </w:r>
+      <w:r>
+        <w:rPr>
+          <w:rFonts w:hint="eastAsia" w:cs="宋体"/>
+          <w:lang w:val="en-US" w:eastAsia="zh-CN"/>
+        </w:rPr>
+        <w:t>0x02+</w:t>
+      </w:r>
+      <w:r>
+        <w:rPr>
+          <w:rFonts w:hint="eastAsia" w:cs="宋体"/>
+        </w:rPr>
+        <w:t>0x</w:t>
+      </w:r>
+      <w:r>
+        <w:rPr>
+          <w:rFonts w:hint="eastAsia" w:cs="宋体"/>
+          <w:lang w:val="en-US" w:eastAsia="zh-CN"/>
+        </w:rPr>
         <w:t>00</w:t>
       </w:r>
       <w:r>
         <w:rPr>
           <w:rFonts w:hint="eastAsia" w:cs="宋体"/>
         </w:rPr>
-        <w:t xml:space="preserve"> 0x</w:t>
-      </w:r>
-      <w:r>
-        <w:rPr>
-          <w:rFonts w:hint="eastAsia" w:cs="宋体"/>
-          <w:lang w:val="en-US" w:eastAsia="zh-CN"/>
-        </w:rPr>
-        <w:t>42</w:t>
-      </w:r>
-      <w:r>
-        <w:rPr>
-          <w:rFonts w:hint="eastAsia" w:cs="宋体"/>
-        </w:rPr>
-        <w:t>表示：当前</w:t>
+        <w:t xml:space="preserve"> = 0x</w:t>
+      </w:r>
+      <w:r>
+        <w:rPr>
+          <w:rFonts w:hint="eastAsia" w:cs="宋体"/>
+          <w:lang w:val="en-US" w:eastAsia="zh-CN"/>
+        </w:rPr>
+        <w:t>44，随后上报（</w:t>
       </w:r>
       <w:r>
         <w:rPr>
           <w:rFonts w:hint="eastAsia" w:cs="宋体"/>
           <w:lang w:eastAsia="zh-CN"/>
         </w:rPr>
-        <w:t>是按键功能正常</w:t>
-      </w:r>
-      <w:r>
-        <w:rPr>
-          <w:rFonts w:hint="eastAsia" w:cs="宋体"/>
-        </w:rPr>
-        <w:t>，最后一个字位为校验和，即0x</w:t>
-      </w:r>
-      <w:r>
-        <w:rPr>
-          <w:rFonts w:hint="eastAsia" w:cs="宋体"/>
-          <w:lang w:val="en-US" w:eastAsia="zh-CN"/>
-        </w:rPr>
-        <w:t>42</w:t>
-      </w:r>
-      <w:r>
-        <w:rPr>
-          <w:rFonts w:hint="eastAsia" w:cs="宋体"/>
-        </w:rPr>
-        <w:t>+0x</w:t>
-      </w:r>
-      <w:r>
-        <w:rPr>
-          <w:rFonts w:hint="eastAsia" w:cs="宋体"/>
-          <w:lang w:val="en-US" w:eastAsia="zh-CN"/>
-        </w:rPr>
-        <w:t>00</w:t>
-      </w:r>
-      <w:r>
-        <w:rPr>
-          <w:rFonts w:hint="eastAsia" w:cs="宋体"/>
-        </w:rPr>
-        <w:t xml:space="preserve"> = 0x</w:t>
-      </w:r>
-      <w:r>
-        <w:rPr>
-          <w:rFonts w:hint="eastAsia" w:cs="宋体"/>
-          <w:lang w:val="en-US" w:eastAsia="zh-CN"/>
-        </w:rPr>
-        <w:t>42，上报给APP【0x41 0x01 0x42】为开，上报APP【0x41 0x00 0x41】为关</w:t>
-      </w:r>
-      <w:bookmarkStart w:id="0" w:name="_GoBack"/>
-      <w:bookmarkEnd w:id="0"/>
+        <w:t>方向：</w:t>
+      </w:r>
+      <w:r>
+        <w:rPr>
+          <w:rFonts w:hint="eastAsia" w:cs="宋体"/>
+          <w:lang w:val="en-US" w:eastAsia="zh-CN"/>
+        </w:rPr>
+        <w:t>BT-&gt;APP）给APP【0x42 0x02 0x01 0x45】表示为开，上报APP【0x42 0x02 0x00 0x44】表示为关</w:t>
+      </w:r>
     </w:p>
     <w:p>
       <w:pPr>
@@ -1236,15 +1520,10 @@
           <w:rFonts w:hint="eastAsia" w:cs="宋体"/>
           <w:lang w:eastAsia="zh-CN"/>
         </w:rPr>
-        <w:t>是按键</w:t>
-      </w:r>
-      <w:r>
-        <w:rPr>
-          <w:rFonts w:hint="eastAsia" w:cs="宋体"/>
-          <w:lang w:val="en-US" w:eastAsia="zh-CN"/>
-        </w:rPr>
-        <w:t>1按下</w:t>
-      </w:r>
+        <w:t>是低电状态</w:t>
+      </w:r>
+      <w:bookmarkStart w:id="0" w:name="_GoBack"/>
+      <w:bookmarkEnd w:id="0"/>
       <w:r>
         <w:rPr>
           <w:rFonts w:hint="eastAsia" w:cs="宋体"/>
@@ -1308,6 +1587,80 @@
         </w:rPr>
         <w:t>低电情况下，30s上报该命令，其他情况无效</w:t>
       </w:r>
+    </w:p>
+    <w:p>
+      <w:pPr>
+        <w:widowControl w:val="0"/>
+        <w:numPr>
+          <w:ilvl w:val="0"/>
+          <w:numId w:val="0"/>
+        </w:numPr>
+        <w:tabs>
+          <w:tab w:val="left" w:pos="312"/>
+        </w:tabs>
+        <w:jc w:val="both"/>
+        <w:rPr>
+          <w:rFonts w:hint="eastAsia"/>
+          <w:lang w:val="en-US" w:eastAsia="zh-CN"/>
+        </w:rPr>
+      </w:pPr>
+    </w:p>
+    <w:p>
+      <w:pPr>
+        <w:widowControl w:val="0"/>
+        <w:numPr>
+          <w:ilvl w:val="0"/>
+          <w:numId w:val="1"/>
+        </w:numPr>
+        <w:ind w:left="0" w:leftChars="0" w:firstLine="0" w:firstLineChars="0"/>
+        <w:jc w:val="both"/>
+        <w:rPr>
+          <w:rFonts w:hint="eastAsia"/>
+          <w:lang w:val="en-US" w:eastAsia="zh-CN"/>
+        </w:rPr>
+      </w:pPr>
+      <w:r>
+        <w:rPr>
+          <w:rFonts w:hint="eastAsia"/>
+          <w:lang w:val="en-US" w:eastAsia="zh-CN"/>
+        </w:rPr>
+        <w:t>距离计算部分</w:t>
+      </w:r>
+    </w:p>
+    <w:p>
+      <w:pPr>
+        <w:widowControl w:val="0"/>
+        <w:numPr>
+          <w:numId w:val="0"/>
+        </w:numPr>
+        <w:ind w:leftChars="0" w:firstLine="420" w:firstLineChars="0"/>
+        <w:jc w:val="both"/>
+        <w:rPr>
+          <w:rFonts w:hint="eastAsia"/>
+          <w:lang w:val="en-US" w:eastAsia="zh-CN"/>
+        </w:rPr>
+      </w:pPr>
+      <w:r>
+        <w:rPr>
+          <w:rFonts w:hint="eastAsia"/>
+          <w:lang w:val="en-US" w:eastAsia="zh-CN"/>
+        </w:rPr>
+        <w:t>APP通过RSSI值计数距离即可</w:t>
+      </w:r>
+    </w:p>
+    <w:p>
+      <w:pPr>
+        <w:widowControl w:val="0"/>
+        <w:numPr>
+          <w:numId w:val="0"/>
+        </w:numPr>
+        <w:ind w:leftChars="0"/>
+        <w:jc w:val="both"/>
+        <w:rPr>
+          <w:rFonts w:hint="eastAsia"/>
+          <w:lang w:val="en-US" w:eastAsia="zh-CN"/>
+        </w:rPr>
+      </w:pPr>
     </w:p>
     <w:p>
       <w:pPr>

</xml_diff>